<commit_message>
fix typo answer key
</commit_message>
<xml_diff>
--- a/assignments/keys/assignment_4_key.docx
+++ b/assignments/keys/assignment_4_key.docx
@@ -2852,7 +2852,54 @@
           <w:szCs w:val="21"/>
           <w:lang w:eastAsia="zh-CN"/>
         </w:rPr>
-        <w:t>-statistic of 22.1, which exceeds our alpha-threshold of 0.05 and therefore we reject our null hypothesis and conclude that mean per-pupil expenditure across these groups of schools are different, on average in the population.</w:t>
+        <w:t>-statistic</w:t>
+      </w:r>
+      <w:r>
+        <w:rPr>
+          <w:rFonts w:ascii="Helvetica" w:eastAsia="Times New Roman" w:hAnsi="Helvetica" w:cs="Helvetica"/>
+          <w:color w:val="2E74B5" w:themeColor="accent5" w:themeShade="BF"/>
+          <w:sz w:val="21"/>
+          <w:szCs w:val="21"/>
+          <w:lang w:eastAsia="zh-CN"/>
+        </w:rPr>
+        <w:t xml:space="preserve"> (</w:t>
+      </w:r>
+      <w:bookmarkStart w:id="0" w:name="_GoBack"/>
+      <w:proofErr w:type="spellStart"/>
+      <w:proofErr w:type="gramStart"/>
+      <w:r>
+        <w:rPr>
+          <w:rFonts w:ascii="Helvetica" w:eastAsia="Times New Roman" w:hAnsi="Helvetica" w:cs="Helvetica"/>
+          <w:i/>
+          <w:color w:val="2E74B5" w:themeColor="accent5" w:themeShade="BF"/>
+          <w:sz w:val="21"/>
+          <w:szCs w:val="21"/>
+          <w:lang w:eastAsia="zh-CN"/>
+        </w:rPr>
+        <w:t>df</w:t>
+      </w:r>
+      <w:bookmarkEnd w:id="0"/>
+      <w:proofErr w:type="spellEnd"/>
+      <w:proofErr w:type="gramEnd"/>
+      <w:r>
+        <w:rPr>
+          <w:rFonts w:ascii="Helvetica" w:eastAsia="Times New Roman" w:hAnsi="Helvetica" w:cs="Helvetica"/>
+          <w:color w:val="2E74B5" w:themeColor="accent5" w:themeShade="BF"/>
+          <w:sz w:val="21"/>
+          <w:szCs w:val="21"/>
+          <w:lang w:eastAsia="zh-CN"/>
+        </w:rPr>
+        <w:t xml:space="preserve"> = 1192)</w:t>
+      </w:r>
+      <w:r>
+        <w:rPr>
+          <w:rFonts w:ascii="Helvetica" w:eastAsia="Times New Roman" w:hAnsi="Helvetica" w:cs="Helvetica"/>
+          <w:color w:val="2E74B5" w:themeColor="accent5" w:themeShade="BF"/>
+          <w:sz w:val="21"/>
+          <w:szCs w:val="21"/>
+          <w:lang w:eastAsia="zh-CN"/>
+        </w:rPr>
+        <w:t xml:space="preserve"> of 22.1, which exceeds our alpha-threshold of 0.05 and therefore we reject our null hypothesis and conclude that mean per-pupil expenditure across these groups of schools are different, on average in the population.</w:t>
       </w:r>
     </w:p>
     <w:p>
@@ -6479,7 +6526,7 @@
         <w:gridCol w:w="1440"/>
         <w:gridCol w:w="753"/>
         <w:gridCol w:w="665"/>
-        <w:gridCol w:w="993"/>
+        <w:gridCol w:w="992"/>
         <w:gridCol w:w="1299"/>
         <w:gridCol w:w="1257"/>
         <w:gridCol w:w="1278"/>
@@ -11717,8 +11764,6 @@
         </w:rPr>
         <w:t>total enrollment, geographic locale, avg. SES status, unemployment rate, and four-year college degree holding rate</w:t>
       </w:r>
-      <w:bookmarkStart w:id="0" w:name="_GoBack"/>
-      <w:bookmarkEnd w:id="0"/>
     </w:p>
     <w:sectPr>
       <w:headerReference w:type="default" r:id="rId10"/>

</xml_diff>

<commit_message>
update assignment 4 answer key
</commit_message>
<xml_diff>
--- a/assignments/keys/assignment_4_key.docx
+++ b/assignments/keys/assignment_4_key.docx
@@ -2864,7 +2864,6 @@
         </w:rPr>
         <w:t xml:space="preserve"> (</w:t>
       </w:r>
-      <w:bookmarkStart w:id="0" w:name="_GoBack"/>
       <w:proofErr w:type="spellStart"/>
       <w:proofErr w:type="gramStart"/>
       <w:r>
@@ -2878,7 +2877,6 @@
         </w:rPr>
         <w:t>df</w:t>
       </w:r>
-      <w:bookmarkEnd w:id="0"/>
       <w:proofErr w:type="spellEnd"/>
       <w:proofErr w:type="gramEnd"/>
       <w:r>
@@ -2889,7 +2887,49 @@
           <w:szCs w:val="21"/>
           <w:lang w:eastAsia="zh-CN"/>
         </w:rPr>
-        <w:t xml:space="preserve"> = 1192)</w:t>
+        <w:t xml:space="preserve"> = </w:t>
+      </w:r>
+      <w:r>
+        <w:rPr>
+          <w:rFonts w:ascii="Helvetica" w:eastAsia="Times New Roman" w:hAnsi="Helvetica" w:cs="Helvetica"/>
+          <w:color w:val="2E74B5" w:themeColor="accent5" w:themeShade="BF"/>
+          <w:sz w:val="21"/>
+          <w:szCs w:val="21"/>
+          <w:lang w:eastAsia="zh-CN"/>
+        </w:rPr>
+        <w:t xml:space="preserve">3, </w:t>
+      </w:r>
+      <w:r>
+        <w:rPr>
+          <w:rFonts w:ascii="Helvetica" w:eastAsia="Times New Roman" w:hAnsi="Helvetica" w:cs="Helvetica"/>
+          <w:color w:val="2E74B5" w:themeColor="accent5" w:themeShade="BF"/>
+          <w:sz w:val="21"/>
+          <w:szCs w:val="21"/>
+          <w:lang w:eastAsia="zh-CN"/>
+        </w:rPr>
+        <w:t>11</w:t>
+      </w:r>
+      <w:r>
+        <w:rPr>
+          <w:rFonts w:ascii="Helvetica" w:eastAsia="Times New Roman" w:hAnsi="Helvetica" w:cs="Helvetica"/>
+          <w:color w:val="2E74B5" w:themeColor="accent5" w:themeShade="BF"/>
+          <w:sz w:val="21"/>
+          <w:szCs w:val="21"/>
+          <w:lang w:eastAsia="zh-CN"/>
+        </w:rPr>
+        <w:t>89</w:t>
+      </w:r>
+      <w:bookmarkStart w:id="0" w:name="_GoBack"/>
+      <w:bookmarkEnd w:id="0"/>
+      <w:r>
+        <w:rPr>
+          <w:rFonts w:ascii="Helvetica" w:eastAsia="Times New Roman" w:hAnsi="Helvetica" w:cs="Helvetica"/>
+          <w:color w:val="2E74B5" w:themeColor="accent5" w:themeShade="BF"/>
+          <w:sz w:val="21"/>
+          <w:szCs w:val="21"/>
+          <w:lang w:eastAsia="zh-CN"/>
+        </w:rPr>
+        <w:t>)</w:t>
       </w:r>
       <w:r>
         <w:rPr>
@@ -6526,7 +6566,7 @@
         <w:gridCol w:w="1440"/>
         <w:gridCol w:w="753"/>
         <w:gridCol w:w="665"/>
-        <w:gridCol w:w="992"/>
+        <w:gridCol w:w="993"/>
         <w:gridCol w:w="1299"/>
         <w:gridCol w:w="1257"/>
         <w:gridCol w:w="1278"/>

</xml_diff>